<commit_message>
Doc: Banco de dados e Documento de visão: Alterações
</commit_message>
<xml_diff>
--- a/Documentação/Documento de visão básico.docx
+++ b/Documentação/Documento de visão básico.docx
@@ -43,17 +43,7 @@
           <w:lang w:eastAsia="pt-BR"/>
           <w14:ligatures w14:val="none"/>
         </w:rPr>
-        <w:t xml:space="preserve"> </w:t>
-      </w:r>
-      <w:r>
-        <w:rPr>
-          <w:rFonts w:ascii="Arial" w:eastAsia="Times New Roman" w:hAnsi="Arial" w:cs="Arial"/>
-          <w:color w:val="000000"/>
-          <w:kern w:val="0"/>
-          <w:lang w:eastAsia="pt-BR"/>
-          <w14:ligatures w14:val="none"/>
-        </w:rPr>
-        <w:t>&gt;</w:t>
+        <w:t xml:space="preserve"> &gt;</w:t>
       </w:r>
     </w:p>
     <w:p>
@@ -605,9 +595,9 @@
       </w:tblPr>
       <w:tblGrid>
         <w:gridCol w:w="747"/>
-        <w:gridCol w:w="1795"/>
-        <w:gridCol w:w="4577"/>
-        <w:gridCol w:w="1369"/>
+        <w:gridCol w:w="1770"/>
+        <w:gridCol w:w="4742"/>
+        <w:gridCol w:w="1229"/>
       </w:tblGrid>
       <w:tr>
         <w:trPr>
@@ -1188,17 +1178,7 @@
                 <w:lang w:eastAsia="pt-BR"/>
                 <w14:ligatures w14:val="none"/>
               </w:rPr>
-              <w:t xml:space="preserve"> (</w:t>
-            </w:r>
-            <w:r>
-              <w:rPr>
-                <w:rFonts w:ascii="Arial" w:eastAsia="Times New Roman" w:hAnsi="Arial" w:cs="Arial"/>
-                <w:color w:val="000000"/>
-                <w:kern w:val="0"/>
-                <w:lang w:eastAsia="pt-BR"/>
-                <w14:ligatures w14:val="none"/>
-              </w:rPr>
-              <w:t>Rua, bairro, número),</w:t>
+              <w:t xml:space="preserve"> (Rua, bairro, número),</w:t>
             </w:r>
           </w:p>
         </w:tc>
@@ -1329,7 +1309,17 @@
                 <w:lang w:eastAsia="pt-BR"/>
                 <w14:ligatures w14:val="none"/>
               </w:rPr>
-              <w:t>Manter Administrador</w:t>
+              <w:t xml:space="preserve">Manter </w:t>
+            </w:r>
+            <w:r>
+              <w:rPr>
+                <w:rFonts w:ascii="Arial" w:eastAsia="Times New Roman" w:hAnsi="Arial" w:cs="Arial"/>
+                <w:color w:val="000000"/>
+                <w:kern w:val="0"/>
+                <w:lang w:eastAsia="pt-BR"/>
+                <w14:ligatures w14:val="none"/>
+              </w:rPr>
+              <w:t>Produto</w:t>
             </w:r>
           </w:p>
         </w:tc>
@@ -1371,7 +1361,7 @@
                 <w:lang w:eastAsia="pt-BR"/>
                 <w14:ligatures w14:val="none"/>
               </w:rPr>
-              <w:t>CRUD para administradores - Nome, celular, login, senha, ID, CPF</w:t>
+              <w:t>Funções de “CRUD” para produtos – Nome, preço e seu tipo</w:t>
             </w:r>
           </w:p>
         </w:tc>
@@ -1502,7 +1492,17 @@
                 <w:lang w:eastAsia="pt-BR"/>
                 <w14:ligatures w14:val="none"/>
               </w:rPr>
-              <w:t>Manter Autenticação</w:t>
+              <w:t xml:space="preserve">Manter </w:t>
+            </w:r>
+            <w:r>
+              <w:rPr>
+                <w:rFonts w:ascii="Arial" w:eastAsia="Times New Roman" w:hAnsi="Arial" w:cs="Arial"/>
+                <w:color w:val="000000"/>
+                <w:kern w:val="0"/>
+                <w:lang w:eastAsia="pt-BR"/>
+                <w14:ligatures w14:val="none"/>
+              </w:rPr>
+              <w:t>Compra</w:t>
             </w:r>
           </w:p>
         </w:tc>
@@ -1544,7 +1544,7 @@
                 <w:lang w:eastAsia="pt-BR"/>
                 <w14:ligatures w14:val="none"/>
               </w:rPr>
-              <w:t>Autenticação p/Funcionários, Estagiários e Administradores - Login, senha</w:t>
+              <w:t>Funções de “CRUD” para compras – Cliente, Produtos das compras, funcionário e preço total.</w:t>
             </w:r>
           </w:p>
         </w:tc>
@@ -1586,7 +1586,7 @@
                 <w:lang w:eastAsia="pt-BR"/>
                 <w14:ligatures w14:val="none"/>
               </w:rPr>
-              <w:t>Evidente e oculto</w:t>
+              <w:t>Evidente</w:t>
             </w:r>
           </w:p>
         </w:tc>
@@ -1675,7 +1675,17 @@
                 <w:lang w:eastAsia="pt-BR"/>
                 <w14:ligatures w14:val="none"/>
               </w:rPr>
-              <w:t>Manter Ponto</w:t>
+              <w:t xml:space="preserve">Manter </w:t>
+            </w:r>
+            <w:r>
+              <w:rPr>
+                <w:rFonts w:ascii="Arial" w:eastAsia="Times New Roman" w:hAnsi="Arial" w:cs="Arial"/>
+                <w:color w:val="000000"/>
+                <w:kern w:val="0"/>
+                <w:lang w:eastAsia="pt-BR"/>
+                <w14:ligatures w14:val="none"/>
+              </w:rPr>
+              <w:t>Ruas e Bairros</w:t>
             </w:r>
           </w:p>
         </w:tc>
@@ -1717,68 +1727,7 @@
                 <w:lang w:eastAsia="pt-BR"/>
                 <w14:ligatures w14:val="none"/>
               </w:rPr>
-              <w:t>CRUD de ponto, horas máxima: 8 horas </w:t>
-            </w:r>
-          </w:p>
-          <w:p>
-            <w:pPr>
-              <w:spacing w:after="0" w:line="240" w:lineRule="auto"/>
-              <w:rPr>
-                <w:rFonts w:ascii="Times New Roman" w:eastAsia="Times New Roman" w:hAnsi="Times New Roman" w:cs="Times New Roman"/>
-                <w:kern w:val="0"/>
-                <w:sz w:val="24"/>
-                <w:szCs w:val="24"/>
-                <w:lang w:eastAsia="pt-BR"/>
-                <w14:ligatures w14:val="none"/>
-              </w:rPr>
-            </w:pPr>
-          </w:p>
-          <w:p>
-            <w:pPr>
-              <w:spacing w:before="240" w:after="240" w:line="240" w:lineRule="auto"/>
-              <w:ind w:left="100"/>
-              <w:rPr>
-                <w:rFonts w:ascii="Times New Roman" w:eastAsia="Times New Roman" w:hAnsi="Times New Roman" w:cs="Times New Roman"/>
-                <w:kern w:val="0"/>
-                <w:sz w:val="24"/>
-                <w:szCs w:val="24"/>
-                <w:lang w:eastAsia="pt-BR"/>
-                <w14:ligatures w14:val="none"/>
-              </w:rPr>
-            </w:pPr>
-            <w:r>
-              <w:rPr>
-                <w:rFonts w:ascii="Arial" w:eastAsia="Times New Roman" w:hAnsi="Arial" w:cs="Arial"/>
-                <w:color w:val="000000"/>
-                <w:kern w:val="0"/>
-                <w:lang w:eastAsia="pt-BR"/>
-                <w14:ligatures w14:val="none"/>
-              </w:rPr>
-              <w:t>p/funcionário, 6 horas p/estagiários.</w:t>
-            </w:r>
-          </w:p>
-          <w:p>
-            <w:pPr>
-              <w:spacing w:before="240" w:after="240" w:line="240" w:lineRule="auto"/>
-              <w:ind w:left="100"/>
-              <w:rPr>
-                <w:rFonts w:ascii="Times New Roman" w:eastAsia="Times New Roman" w:hAnsi="Times New Roman" w:cs="Times New Roman"/>
-                <w:kern w:val="0"/>
-                <w:sz w:val="24"/>
-                <w:szCs w:val="24"/>
-                <w:lang w:eastAsia="pt-BR"/>
-                <w14:ligatures w14:val="none"/>
-              </w:rPr>
-            </w:pPr>
-            <w:r>
-              <w:rPr>
-                <w:rFonts w:ascii="Arial" w:eastAsia="Times New Roman" w:hAnsi="Arial" w:cs="Arial"/>
-                <w:color w:val="000000"/>
-                <w:kern w:val="0"/>
-                <w:lang w:eastAsia="pt-BR"/>
-                <w14:ligatures w14:val="none"/>
-              </w:rPr>
-              <w:t>Usuário do ponto.</w:t>
+              <w:t>Funções básicas de cadastro de novas ruas e bairros.</w:t>
             </w:r>
           </w:p>
         </w:tc>
@@ -1910,7 +1859,17 @@
                 <w:lang w:eastAsia="pt-BR"/>
                 <w14:ligatures w14:val="none"/>
               </w:rPr>
-              <w:t>Manter Frequência</w:t>
+              <w:t xml:space="preserve">Manter </w:t>
+            </w:r>
+            <w:r>
+              <w:rPr>
+                <w:rFonts w:ascii="Arial" w:eastAsia="Times New Roman" w:hAnsi="Arial" w:cs="Arial"/>
+                <w:color w:val="000000"/>
+                <w:kern w:val="0"/>
+                <w:lang w:eastAsia="pt-BR"/>
+                <w14:ligatures w14:val="none"/>
+              </w:rPr>
+              <w:t>funções</w:t>
             </w:r>
           </w:p>
         </w:tc>
@@ -1946,15 +1905,34 @@
             </w:pPr>
             <w:r>
               <w:rPr>
-                <w:rFonts w:ascii="Arial" w:eastAsia="Times New Roman" w:hAnsi="Arial" w:cs="Arial"/>
-                <w:color w:val="000000"/>
-                <w:kern w:val="0"/>
-                <w:lang w:eastAsia="pt-BR"/>
-                <w14:ligatures w14:val="none"/>
-              </w:rPr>
-              <w:t>Frequência diária, frequência semanal (Que contabiliza dias e horas trabalhadas).</w:t>
-            </w:r>
-          </w:p>
+                <w:rFonts w:ascii="Times New Roman" w:eastAsia="Times New Roman" w:hAnsi="Times New Roman" w:cs="Times New Roman"/>
+                <w:kern w:val="0"/>
+                <w:sz w:val="24"/>
+                <w:szCs w:val="24"/>
+                <w:lang w:eastAsia="pt-BR"/>
+                <w14:ligatures w14:val="none"/>
+              </w:rPr>
+              <w:t>CRUD de cargos dos funcionários</w:t>
+            </w:r>
+          </w:p>
+        </w:tc>
+        <w:tc>
+          <w:tcPr>
+            <w:tcW w:w="0" w:type="auto"/>
+            <w:tcBorders>
+              <w:top w:val="single" w:sz="6" w:space="0" w:color="808080"/>
+              <w:left w:val="single" w:sz="6" w:space="0" w:color="808080"/>
+              <w:bottom w:val="single" w:sz="6" w:space="0" w:color="808080"/>
+              <w:right w:val="single" w:sz="6" w:space="0" w:color="808080"/>
+            </w:tcBorders>
+            <w:tcMar>
+              <w:top w:w="100" w:type="dxa"/>
+              <w:left w:w="100" w:type="dxa"/>
+              <w:bottom w:w="100" w:type="dxa"/>
+              <w:right w:w="100" w:type="dxa"/>
+            </w:tcMar>
+            <w:hideMark/>
+          </w:tcPr>
           <w:p>
             <w:pPr>
               <w:spacing w:before="240" w:after="240" w:line="240" w:lineRule="auto"/>
@@ -1976,73 +1954,7 @@
                 <w:lang w:eastAsia="pt-BR"/>
                 <w14:ligatures w14:val="none"/>
               </w:rPr>
-              <w:t>40 horas máximas e 36 mínimas p/ funcionários</w:t>
-            </w:r>
-          </w:p>
-          <w:p>
-            <w:pPr>
-              <w:spacing w:before="240" w:after="240" w:line="240" w:lineRule="auto"/>
-              <w:ind w:left="100"/>
-              <w:rPr>
-                <w:rFonts w:ascii="Times New Roman" w:eastAsia="Times New Roman" w:hAnsi="Times New Roman" w:cs="Times New Roman"/>
-                <w:kern w:val="0"/>
-                <w:sz w:val="24"/>
-                <w:szCs w:val="24"/>
-                <w:lang w:eastAsia="pt-BR"/>
-                <w14:ligatures w14:val="none"/>
-              </w:rPr>
-            </w:pPr>
-            <w:r>
-              <w:rPr>
-                <w:rFonts w:ascii="Arial" w:eastAsia="Times New Roman" w:hAnsi="Arial" w:cs="Arial"/>
-                <w:color w:val="000000"/>
-                <w:kern w:val="0"/>
-                <w:lang w:eastAsia="pt-BR"/>
-                <w14:ligatures w14:val="none"/>
-              </w:rPr>
-              <w:t>Usuário da frequência e horas e dias vindos do sistema de ponto.</w:t>
-            </w:r>
-          </w:p>
-        </w:tc>
-        <w:tc>
-          <w:tcPr>
-            <w:tcW w:w="0" w:type="auto"/>
-            <w:tcBorders>
-              <w:top w:val="single" w:sz="6" w:space="0" w:color="808080"/>
-              <w:left w:val="single" w:sz="6" w:space="0" w:color="808080"/>
-              <w:bottom w:val="single" w:sz="6" w:space="0" w:color="808080"/>
-              <w:right w:val="single" w:sz="6" w:space="0" w:color="808080"/>
-            </w:tcBorders>
-            <w:tcMar>
-              <w:top w:w="100" w:type="dxa"/>
-              <w:left w:w="100" w:type="dxa"/>
-              <w:bottom w:w="100" w:type="dxa"/>
-              <w:right w:w="100" w:type="dxa"/>
-            </w:tcMar>
-            <w:hideMark/>
-          </w:tcPr>
-          <w:p>
-            <w:pPr>
-              <w:spacing w:before="240" w:after="240" w:line="240" w:lineRule="auto"/>
-              <w:ind w:left="100"/>
-              <w:rPr>
-                <w:rFonts w:ascii="Times New Roman" w:eastAsia="Times New Roman" w:hAnsi="Times New Roman" w:cs="Times New Roman"/>
-                <w:kern w:val="0"/>
-                <w:sz w:val="24"/>
-                <w:szCs w:val="24"/>
-                <w:lang w:eastAsia="pt-BR"/>
-                <w14:ligatures w14:val="none"/>
-              </w:rPr>
-            </w:pPr>
-            <w:r>
-              <w:rPr>
-                <w:rFonts w:ascii="Arial" w:eastAsia="Times New Roman" w:hAnsi="Arial" w:cs="Arial"/>
-                <w:color w:val="000000"/>
-                <w:kern w:val="0"/>
-                <w:lang w:eastAsia="pt-BR"/>
-                <w14:ligatures w14:val="none"/>
-              </w:rPr>
-              <w:t>Evidente e oculto</w:t>
+              <w:t>Evidente</w:t>
             </w:r>
           </w:p>
         </w:tc>
@@ -2131,7 +2043,17 @@
                 <w:lang w:eastAsia="pt-BR"/>
                 <w14:ligatures w14:val="none"/>
               </w:rPr>
-              <w:t>Manter justificativa</w:t>
+              <w:t xml:space="preserve">Manter </w:t>
+            </w:r>
+            <w:r>
+              <w:rPr>
+                <w:rFonts w:ascii="Arial" w:eastAsia="Times New Roman" w:hAnsi="Arial" w:cs="Arial"/>
+                <w:color w:val="000000"/>
+                <w:kern w:val="0"/>
+                <w:lang w:eastAsia="pt-BR"/>
+                <w14:ligatures w14:val="none"/>
+              </w:rPr>
+              <w:t>tipos</w:t>
             </w:r>
           </w:p>
         </w:tc>
@@ -2173,29 +2095,17 @@
                 <w:lang w:eastAsia="pt-BR"/>
                 <w14:ligatures w14:val="none"/>
               </w:rPr>
-              <w:t xml:space="preserve">CRUD de justificativas. Somente ocorrerá para funcionários que não mantiveram frequência ou não fecharam o </w:t>
-            </w:r>
-            <w:proofErr w:type="gramStart"/>
-            <w:r>
-              <w:rPr>
-                <w:rFonts w:ascii="Arial" w:eastAsia="Times New Roman" w:hAnsi="Arial" w:cs="Arial"/>
-                <w:color w:val="000000"/>
-                <w:kern w:val="0"/>
-                <w:lang w:eastAsia="pt-BR"/>
-                <w14:ligatures w14:val="none"/>
-              </w:rPr>
-              <w:t>ponto.-</w:t>
-            </w:r>
-            <w:proofErr w:type="gramEnd"/>
-            <w:r>
-              <w:rPr>
-                <w:rFonts w:ascii="Arial" w:eastAsia="Times New Roman" w:hAnsi="Arial" w:cs="Arial"/>
-                <w:color w:val="000000"/>
-                <w:kern w:val="0"/>
-                <w:lang w:eastAsia="pt-BR"/>
-                <w14:ligatures w14:val="none"/>
-              </w:rPr>
-              <w:t xml:space="preserve"> Usuário que a cometeu e texto de justificativa.</w:t>
+              <w:t xml:space="preserve">CRUD de </w:t>
+            </w:r>
+            <w:r>
+              <w:rPr>
+                <w:rFonts w:ascii="Arial" w:eastAsia="Times New Roman" w:hAnsi="Arial" w:cs="Arial"/>
+                <w:color w:val="000000"/>
+                <w:kern w:val="0"/>
+                <w:lang w:eastAsia="pt-BR"/>
+                <w14:ligatures w14:val="none"/>
+              </w:rPr>
+              <w:t>tipos de produtos (Comidas, bebidas etc.)</w:t>
             </w:r>
           </w:p>
         </w:tc>
@@ -2219,15 +2129,27 @@
           <w:p>
             <w:pPr>
               <w:spacing w:after="0" w:line="240" w:lineRule="auto"/>
-              <w:rPr>
-                <w:rFonts w:ascii="Times New Roman" w:eastAsia="Times New Roman" w:hAnsi="Times New Roman" w:cs="Times New Roman"/>
-                <w:kern w:val="0"/>
-                <w:sz w:val="24"/>
-                <w:szCs w:val="24"/>
-                <w:lang w:eastAsia="pt-BR"/>
-                <w14:ligatures w14:val="none"/>
-              </w:rPr>
-            </w:pPr>
+              <w:jc w:val="center"/>
+              <w:rPr>
+                <w:rFonts w:ascii="Times New Roman" w:eastAsia="Times New Roman" w:hAnsi="Times New Roman" w:cs="Times New Roman"/>
+                <w:kern w:val="0"/>
+                <w:sz w:val="24"/>
+                <w:szCs w:val="24"/>
+                <w:lang w:eastAsia="pt-BR"/>
+                <w14:ligatures w14:val="none"/>
+              </w:rPr>
+            </w:pPr>
+            <w:r>
+              <w:rPr>
+                <w:rFonts w:ascii="Times New Roman" w:eastAsia="Times New Roman" w:hAnsi="Times New Roman" w:cs="Times New Roman"/>
+                <w:kern w:val="0"/>
+                <w:sz w:val="24"/>
+                <w:szCs w:val="24"/>
+                <w:lang w:eastAsia="pt-BR"/>
+                <w14:ligatures w14:val="none"/>
+              </w:rPr>
+              <w:t>Evidente</w:t>
+            </w:r>
           </w:p>
         </w:tc>
       </w:tr>
@@ -2252,6 +2174,32 @@
         </w:rPr>
         <w:t>Como trata-se de uma API, escolhi por apenas documentar suas funções em requisitos.</w:t>
       </w:r>
+    </w:p>
+    <w:p>
+      <w:pPr>
+        <w:pStyle w:val="PargrafodaLista"/>
+        <w:numPr>
+          <w:ilvl w:val="0"/>
+          <w:numId w:val="2"/>
+        </w:numPr>
+        <w:rPr>
+          <w:rFonts w:ascii="Times New Roman" w:hAnsi="Times New Roman" w:cs="Times New Roman"/>
+        </w:rPr>
+      </w:pPr>
+      <w:r>
+        <w:rPr>
+          <w:rFonts w:ascii="Times New Roman" w:hAnsi="Times New Roman" w:cs="Times New Roman"/>
+        </w:rPr>
+        <w:t>Estou considerando que é uma hamburgueria pequena que só atente em uma cidade.</w:t>
+      </w:r>
+    </w:p>
+    <w:p>
+      <w:pPr>
+        <w:ind w:left="360"/>
+        <w:rPr>
+          <w:rFonts w:ascii="Times New Roman" w:hAnsi="Times New Roman" w:cs="Times New Roman"/>
+        </w:rPr>
+      </w:pPr>
     </w:p>
     <w:sectPr>
       <w:pgSz w:w="11906" w:h="16838"/>

</xml_diff>

<commit_message>
Feat: Resolução de erros#18
</commit_message>
<xml_diff>
--- a/Documentação/Documento de visão básico.docx
+++ b/Documentação/Documento de visão básico.docx
@@ -634,7 +634,6 @@
                 <w14:ligatures w14:val="none"/>
               </w:rPr>
             </w:pPr>
-            <w:proofErr w:type="spellStart"/>
             <w:r>
               <w:rPr>
                 <w:rFonts w:ascii="Times New Roman" w:eastAsia="Times New Roman" w:hAnsi="Times New Roman" w:cs="Times New Roman"/>
@@ -645,20 +644,7 @@
                 <w:lang w:eastAsia="pt-BR"/>
                 <w14:ligatures w14:val="none"/>
               </w:rPr>
-              <w:t>Cod</w:t>
-            </w:r>
-            <w:proofErr w:type="spellEnd"/>
-            <w:r>
-              <w:rPr>
-                <w:rFonts w:ascii="Times New Roman" w:eastAsia="Times New Roman" w:hAnsi="Times New Roman" w:cs="Times New Roman"/>
-                <w:b/>
-                <w:bCs/>
-                <w:color w:val="000000"/>
-                <w:kern w:val="0"/>
-                <w:lang w:eastAsia="pt-BR"/>
-                <w14:ligatures w14:val="none"/>
-              </w:rPr>
-              <w:t>.</w:t>
+              <w:t>Cod.</w:t>
             </w:r>
           </w:p>
         </w:tc>
@@ -1817,191 +1803,17 @@
                 <w14:ligatures w14:val="none"/>
               </w:rPr>
               <w:lastRenderedPageBreak/>
-              <w:t>F06</w:t>
-            </w:r>
-          </w:p>
-        </w:tc>
-        <w:tc>
-          <w:tcPr>
-            <w:tcW w:w="0" w:type="auto"/>
-            <w:tcBorders>
-              <w:top w:val="single" w:sz="6" w:space="0" w:color="808080"/>
-              <w:left w:val="single" w:sz="6" w:space="0" w:color="808080"/>
-              <w:bottom w:val="single" w:sz="6" w:space="0" w:color="808080"/>
-              <w:right w:val="single" w:sz="6" w:space="0" w:color="808080"/>
-            </w:tcBorders>
-            <w:tcMar>
-              <w:top w:w="100" w:type="dxa"/>
-              <w:left w:w="100" w:type="dxa"/>
-              <w:bottom w:w="100" w:type="dxa"/>
-              <w:right w:w="100" w:type="dxa"/>
-            </w:tcMar>
-            <w:hideMark/>
-          </w:tcPr>
-          <w:p>
-            <w:pPr>
-              <w:spacing w:before="240" w:after="240" w:line="240" w:lineRule="auto"/>
-              <w:ind w:left="100"/>
-              <w:rPr>
-                <w:rFonts w:ascii="Times New Roman" w:eastAsia="Times New Roman" w:hAnsi="Times New Roman" w:cs="Times New Roman"/>
-                <w:kern w:val="0"/>
-                <w:sz w:val="24"/>
-                <w:szCs w:val="24"/>
-                <w:lang w:eastAsia="pt-BR"/>
-                <w14:ligatures w14:val="none"/>
-              </w:rPr>
-            </w:pPr>
-            <w:r>
-              <w:rPr>
-                <w:rFonts w:ascii="Arial" w:eastAsia="Times New Roman" w:hAnsi="Arial" w:cs="Arial"/>
-                <w:color w:val="000000"/>
-                <w:kern w:val="0"/>
-                <w:lang w:eastAsia="pt-BR"/>
-                <w14:ligatures w14:val="none"/>
-              </w:rPr>
-              <w:t xml:space="preserve">Manter </w:t>
-            </w:r>
-            <w:r>
-              <w:rPr>
-                <w:rFonts w:ascii="Arial" w:eastAsia="Times New Roman" w:hAnsi="Arial" w:cs="Arial"/>
-                <w:color w:val="000000"/>
-                <w:kern w:val="0"/>
-                <w:lang w:eastAsia="pt-BR"/>
-                <w14:ligatures w14:val="none"/>
-              </w:rPr>
-              <w:t>funções</w:t>
-            </w:r>
-          </w:p>
-        </w:tc>
-        <w:tc>
-          <w:tcPr>
-            <w:tcW w:w="0" w:type="auto"/>
-            <w:tcBorders>
-              <w:top w:val="single" w:sz="6" w:space="0" w:color="808080"/>
-              <w:left w:val="single" w:sz="6" w:space="0" w:color="808080"/>
-              <w:bottom w:val="single" w:sz="6" w:space="0" w:color="808080"/>
-              <w:right w:val="single" w:sz="6" w:space="0" w:color="808080"/>
-            </w:tcBorders>
-            <w:tcMar>
-              <w:top w:w="100" w:type="dxa"/>
-              <w:left w:w="100" w:type="dxa"/>
-              <w:bottom w:w="100" w:type="dxa"/>
-              <w:right w:w="100" w:type="dxa"/>
-            </w:tcMar>
-            <w:hideMark/>
-          </w:tcPr>
-          <w:p>
-            <w:pPr>
-              <w:spacing w:before="240" w:after="240" w:line="240" w:lineRule="auto"/>
-              <w:ind w:left="100"/>
-              <w:rPr>
-                <w:rFonts w:ascii="Times New Roman" w:eastAsia="Times New Roman" w:hAnsi="Times New Roman" w:cs="Times New Roman"/>
-                <w:kern w:val="0"/>
-                <w:sz w:val="24"/>
-                <w:szCs w:val="24"/>
-                <w:lang w:eastAsia="pt-BR"/>
-                <w14:ligatures w14:val="none"/>
-              </w:rPr>
-            </w:pPr>
-            <w:r>
-              <w:rPr>
-                <w:rFonts w:ascii="Times New Roman" w:eastAsia="Times New Roman" w:hAnsi="Times New Roman" w:cs="Times New Roman"/>
-                <w:kern w:val="0"/>
-                <w:sz w:val="24"/>
-                <w:szCs w:val="24"/>
-                <w:lang w:eastAsia="pt-BR"/>
-                <w14:ligatures w14:val="none"/>
-              </w:rPr>
-              <w:t>CRUD de cargos dos funcionários</w:t>
-            </w:r>
-          </w:p>
-        </w:tc>
-        <w:tc>
-          <w:tcPr>
-            <w:tcW w:w="0" w:type="auto"/>
-            <w:tcBorders>
-              <w:top w:val="single" w:sz="6" w:space="0" w:color="808080"/>
-              <w:left w:val="single" w:sz="6" w:space="0" w:color="808080"/>
-              <w:bottom w:val="single" w:sz="6" w:space="0" w:color="808080"/>
-              <w:right w:val="single" w:sz="6" w:space="0" w:color="808080"/>
-            </w:tcBorders>
-            <w:tcMar>
-              <w:top w:w="100" w:type="dxa"/>
-              <w:left w:w="100" w:type="dxa"/>
-              <w:bottom w:w="100" w:type="dxa"/>
-              <w:right w:w="100" w:type="dxa"/>
-            </w:tcMar>
-            <w:hideMark/>
-          </w:tcPr>
-          <w:p>
-            <w:pPr>
-              <w:spacing w:before="240" w:after="240" w:line="240" w:lineRule="auto"/>
-              <w:ind w:left="100"/>
-              <w:rPr>
-                <w:rFonts w:ascii="Times New Roman" w:eastAsia="Times New Roman" w:hAnsi="Times New Roman" w:cs="Times New Roman"/>
-                <w:kern w:val="0"/>
-                <w:sz w:val="24"/>
-                <w:szCs w:val="24"/>
-                <w:lang w:eastAsia="pt-BR"/>
-                <w14:ligatures w14:val="none"/>
-              </w:rPr>
-            </w:pPr>
-            <w:r>
-              <w:rPr>
-                <w:rFonts w:ascii="Arial" w:eastAsia="Times New Roman" w:hAnsi="Arial" w:cs="Arial"/>
-                <w:color w:val="000000"/>
-                <w:kern w:val="0"/>
-                <w:lang w:eastAsia="pt-BR"/>
-                <w14:ligatures w14:val="none"/>
-              </w:rPr>
-              <w:t>Evidente</w:t>
-            </w:r>
-          </w:p>
-        </w:tc>
-      </w:tr>
-      <w:tr>
-        <w:trPr>
-          <w:trHeight w:val="1110"/>
-        </w:trPr>
-        <w:tc>
-          <w:tcPr>
-            <w:tcW w:w="0" w:type="auto"/>
-            <w:tcBorders>
-              <w:top w:val="single" w:sz="6" w:space="0" w:color="808080"/>
-              <w:left w:val="single" w:sz="6" w:space="0" w:color="808080"/>
-              <w:bottom w:val="single" w:sz="6" w:space="0" w:color="808080"/>
-              <w:right w:val="single" w:sz="6" w:space="0" w:color="808080"/>
-            </w:tcBorders>
-            <w:tcMar>
-              <w:top w:w="100" w:type="dxa"/>
-              <w:left w:w="100" w:type="dxa"/>
-              <w:bottom w:w="100" w:type="dxa"/>
-              <w:right w:w="100" w:type="dxa"/>
-            </w:tcMar>
-            <w:hideMark/>
-          </w:tcPr>
-          <w:p>
-            <w:pPr>
-              <w:spacing w:before="240" w:after="240" w:line="240" w:lineRule="auto"/>
-              <w:ind w:left="100"/>
-              <w:rPr>
-                <w:rFonts w:ascii="Times New Roman" w:eastAsia="Times New Roman" w:hAnsi="Times New Roman" w:cs="Times New Roman"/>
-                <w:kern w:val="0"/>
-                <w:sz w:val="24"/>
-                <w:szCs w:val="24"/>
-                <w:lang w:eastAsia="pt-BR"/>
-                <w14:ligatures w14:val="none"/>
-              </w:rPr>
-            </w:pPr>
-            <w:r>
-              <w:rPr>
-                <w:rFonts w:ascii="Arial" w:eastAsia="Times New Roman" w:hAnsi="Arial" w:cs="Arial"/>
-                <w:color w:val="000000"/>
-                <w:kern w:val="0"/>
-                <w:lang w:eastAsia="pt-BR"/>
-                <w14:ligatures w14:val="none"/>
-              </w:rPr>
-              <w:t>F07</w:t>
+              <w:t>F0</w:t>
+            </w:r>
+            <w:r>
+              <w:rPr>
+                <w:rFonts w:ascii="Arial" w:eastAsia="Times New Roman" w:hAnsi="Arial" w:cs="Arial"/>
+                <w:color w:val="000000"/>
+                <w:kern w:val="0"/>
+                <w:lang w:eastAsia="pt-BR"/>
+                <w14:ligatures w14:val="none"/>
+              </w:rPr>
+              <w:t>6</w:t>
             </w:r>
           </w:p>
         </w:tc>
@@ -2191,6 +2003,24 @@
           <w:rFonts w:ascii="Times New Roman" w:hAnsi="Times New Roman" w:cs="Times New Roman"/>
         </w:rPr>
         <w:t>Estou considerando que é uma hamburgueria pequena que só atente em uma cidade.</w:t>
+      </w:r>
+    </w:p>
+    <w:p>
+      <w:pPr>
+        <w:pStyle w:val="PargrafodaLista"/>
+        <w:numPr>
+          <w:ilvl w:val="0"/>
+          <w:numId w:val="2"/>
+        </w:numPr>
+        <w:rPr>
+          <w:rFonts w:ascii="Times New Roman" w:hAnsi="Times New Roman" w:cs="Times New Roman"/>
+        </w:rPr>
+      </w:pPr>
+      <w:r>
+        <w:rPr>
+          <w:rFonts w:ascii="Times New Roman" w:hAnsi="Times New Roman" w:cs="Times New Roman"/>
+        </w:rPr>
+        <w:t>Seu foco seria baseado em controle de estoque.</w:t>
       </w:r>
     </w:p>
     <w:p>

</xml_diff>